<commit_message>
Updated Univariate EDA handout
</commit_message>
<xml_diff>
--- a/resources/class/HOs/UnivariateEDA.docx
+++ b/resources/class/HOs/UnivariateEDA.docx
@@ -47,13 +47,63 @@
       </w:r>
     </w:p>
     <w:p>
-      <w:r>
-        <w:t xml:space="preserve">Measurements of the levels of arsenic in the drinking water, cooking water, and toenail samples, as well as related covariates, were measured on 21 individuals with private wells in a New Hampshire community. The variables below were recorded in the</w:t>
-      </w:r>
+      <w:hyperlink r:id="rId22">
+        <w:r>
+          <w:rPr>
+            <w:rStyle w:val="Link"/>
+          </w:rPr>
+          <w:t xml:space="preserve">Karagas et al. (1996)</w:t>
+        </w:r>
+      </w:hyperlink>
       <w:r>
         <w:t xml:space="preserve"> </w:t>
       </w:r>
-      <w:hyperlink r:id="rId22">
+      <w:r>
+        <w:t xml:space="preserve">conducted a pilot study to assess the utility of</w:t>
+      </w:r>
+      <w:r>
+        <w:t xml:space="preserve"> </w:t>
+      </w:r>
+      <w:hyperlink r:id="rId23">
+        <w:r>
+          <w:rPr>
+            <w:rStyle w:val="Link"/>
+          </w:rPr>
+          <w:t xml:space="preserve">arsenic</w:t>
+        </w:r>
+      </w:hyperlink>
+      <w:r>
+        <w:t xml:space="preserve"> </w:t>
+      </w:r>
+      <w:r>
+        <w:t xml:space="preserve">concentrations in the</w:t>
+      </w:r>
+      <w:r>
+        <w:t xml:space="preserve"> </w:t>
+      </w:r>
+      <w:hyperlink r:id="rId24">
+        <w:r>
+          <w:rPr>
+            <w:rStyle w:val="Link"/>
+          </w:rPr>
+          <w:t xml:space="preserve">toenail</w:t>
+        </w:r>
+      </w:hyperlink>
+      <w:r>
+        <w:t xml:space="preserve"> </w:t>
+      </w:r>
+      <w:r>
+        <w:t xml:space="preserve">as an indicator of ingestion of arsenic-containing water. They interviewed 21 individuals whose household drinking water supply was provided by a private (unregulated) well, including 10 individuals who lived in areas of New Hampshire where elevated water levels of arsenic had been reported previously. Each participant also provided a sample of water and toenail clippings.</w:t>
+      </w:r>
+    </w:p>
+    <w:p>
+      <w:r>
+        <w:t xml:space="preserve">The data are recorded in</w:t>
+      </w:r>
+      <w:r>
+        <w:t xml:space="preserve"> </w:t>
+      </w:r>
+      <w:hyperlink r:id="rId25">
         <w:r>
           <w:rPr>
             <w:rStyle w:val="Link"/>
@@ -62,10 +112,7 @@
         </w:r>
       </w:hyperlink>
       <w:r>
-        <w:t xml:space="preserve"> </w:t>
-      </w:r>
-      <w:r>
-        <w:t xml:space="preserve">file located on the R Resources web page.</w:t>
+        <w:t xml:space="preserve">. Descriptions of the variables are below.</w:t>
       </w:r>
     </w:p>
     <w:p>
@@ -500,8 +547,8 @@
       <w:pPr>
         <w:pStyle w:val="Heading2"/>
       </w:pPr>
-      <w:bookmarkStart w:id="23" w:name="getting-the-data"/>
-      <w:bookmarkEnd w:id="23"/>
+      <w:bookmarkStart w:id="26" w:name="getting-the-data"/>
+      <w:bookmarkEnd w:id="26"/>
       <w:r>
         <w:t xml:space="preserve">Getting the Data</w:t>
       </w:r>
@@ -592,7 +639,7 @@
         <w:rPr>
           <w:rStyle w:val="NormalTok"/>
         </w:rPr>
-        <w:t xml:space="preserve">Ars &lt;-</w:t>
+        <w:t xml:space="preserve">ars &lt;-</w:t>
       </w:r>
       <w:r>
         <w:rPr>
@@ -649,7 +696,7 @@
         <w:rPr>
           <w:rStyle w:val="NormalTok"/>
         </w:rPr>
-        <w:t xml:space="preserve">(Ars)</w:t>
+        <w:t xml:space="preserve">(ars)</w:t>
       </w:r>
     </w:p>
     <w:p>
@@ -737,13 +784,13 @@
         <w:rPr>
           <w:rStyle w:val="KeywordTok"/>
         </w:rPr>
-        <w:t xml:space="preserve">view</w:t>
-      </w:r>
-      <w:r>
-        <w:rPr>
-          <w:rStyle w:val="NormalTok"/>
-        </w:rPr>
-        <w:t xml:space="preserve">(Ars)</w:t>
+        <w:t xml:space="preserve">headtail</w:t>
+      </w:r>
+      <w:r>
+        <w:rPr>
+          <w:rStyle w:val="NormalTok"/>
+        </w:rPr>
+        <w:t xml:space="preserve">(ars)</w:t>
       </w:r>
     </w:p>
     <w:p>
@@ -763,7 +810,7 @@
         <w:rPr>
           <w:rStyle w:val="VerbatimChar"/>
         </w:rPr>
-        <w:t xml:space="preserve">5   37   M        B       E  0.00000    0.277</w:t>
+        <w:t xml:space="preserve">1   44   F        E       E  0.00087    0.119</w:t>
       </w:r>
       <w:r>
         <w:br w:type="textWrapping"/>
@@ -772,7 +819,7 @@
         <w:rPr>
           <w:rStyle w:val="VerbatimChar"/>
         </w:rPr>
-        <w:t xml:space="preserve">6   45   F        E       E  0.00000    0.358</w:t>
+        <w:t xml:space="preserve">2   45   F        D       E  0.00021    0.118</w:t>
       </w:r>
       <w:r>
         <w:br w:type="textWrapping"/>
@@ -781,7 +828,7 @@
         <w:rPr>
           <w:rStyle w:val="VerbatimChar"/>
         </w:rPr>
-        <w:t xml:space="preserve">7   47   M        E       E  0.00013    0.080</w:t>
+        <w:t xml:space="preserve">3   44   M        E       E  0.00000    0.099</w:t>
       </w:r>
       <w:r>
         <w:br w:type="textWrapping"/>
@@ -790,7 +837,7 @@
         <w:rPr>
           <w:rStyle w:val="VerbatimChar"/>
         </w:rPr>
-        <w:t xml:space="preserve">17  44   M        E       E  0.07640    0.433</w:t>
+        <w:t xml:space="preserve">19  42   M        E       E  0.01650    0.275</w:t>
       </w:r>
       <w:r>
         <w:br w:type="textWrapping"/>
@@ -799,7 +846,7 @@
         <w:rPr>
           <w:rStyle w:val="VerbatimChar"/>
         </w:rPr>
-        <w:t xml:space="preserve">18  63   F        E       E  0.00000    0.141</w:t>
+        <w:t xml:space="preserve">20  62   M        E       E  0.00012    0.135</w:t>
       </w:r>
       <w:r>
         <w:br w:type="textWrapping"/>
@@ -815,8 +862,8 @@
       <w:pPr>
         <w:pStyle w:val="Heading2"/>
       </w:pPr>
-      <w:bookmarkStart w:id="24" w:name="univariate-eda----quantitative"/>
-      <w:bookmarkEnd w:id="24"/>
+      <w:bookmarkStart w:id="27" w:name="univariate-eda----quantitative"/>
+      <w:bookmarkEnd w:id="27"/>
       <w:r>
         <w:t xml:space="preserve">Univariate EDA -- Quantitative</w:t>
       </w:r>
@@ -859,7 +906,7 @@
         <w:rPr>
           <w:rStyle w:val="NormalTok"/>
         </w:rPr>
-        <w:t xml:space="preserve">Ars,</w:t>
+        <w:t xml:space="preserve">ars,</w:t>
       </w:r>
       <w:r>
         <w:rPr>
@@ -938,7 +985,7 @@
         <w:rPr>
           <w:rStyle w:val="NormalTok"/>
         </w:rPr>
-        <w:t xml:space="preserve">Ars,</w:t>
+        <w:t xml:space="preserve">ars,</w:t>
       </w:r>
       <w:r>
         <w:rPr>
@@ -994,7 +1041,7 @@
                     </pic:cNvPicPr>
                   </pic:nvPicPr>
                   <pic:blipFill>
-                    <a:blip r:embed="rId25"/>
+                    <a:blip r:embed="rId28"/>
                     <a:stretch>
                       <a:fillRect/>
                     </a:stretch>
@@ -1025,8 +1072,8 @@
       <w:pPr>
         <w:pStyle w:val="Heading2"/>
       </w:pPr>
-      <w:bookmarkStart w:id="26" w:name="univariate-eda----quantitative-separated-by-groups"/>
-      <w:bookmarkEnd w:id="26"/>
+      <w:bookmarkStart w:id="29" w:name="univariate-eda----quantitative-separated-by-groups"/>
+      <w:bookmarkEnd w:id="29"/>
       <w:r>
         <w:t xml:space="preserve">Univariate EDA -- Quantitative (Separated by Groups)</w:t>
       </w:r>
@@ -1069,7 +1116,7 @@
         <w:rPr>
           <w:rStyle w:val="NormalTok"/>
         </w:rPr>
-        <w:t xml:space="preserve">Ars,</w:t>
+        <w:t xml:space="preserve">ars,</w:t>
       </w:r>
       <w:r>
         <w:rPr>
@@ -1157,7 +1204,7 @@
         <w:rPr>
           <w:rStyle w:val="NormalTok"/>
         </w:rPr>
-        <w:t xml:space="preserve">Ars,</w:t>
+        <w:t xml:space="preserve">ars,</w:t>
       </w:r>
       <w:r>
         <w:rPr>
@@ -1213,7 +1260,7 @@
                     </pic:cNvPicPr>
                   </pic:nvPicPr>
                   <pic:blipFill>
-                    <a:blip r:embed="rId27"/>
+                    <a:blip r:embed="rId30"/>
                     <a:stretch>
                       <a:fillRect/>
                     </a:stretch>
@@ -1244,8 +1291,8 @@
       <w:pPr>
         <w:pStyle w:val="Heading2"/>
       </w:pPr>
-      <w:bookmarkStart w:id="28" w:name="univariate-eda----categorical"/>
-      <w:bookmarkEnd w:id="28"/>
+      <w:bookmarkStart w:id="31" w:name="univariate-eda----categorical"/>
+      <w:bookmarkEnd w:id="31"/>
       <w:r>
         <w:t xml:space="preserve">Univariate EDA -- Categorical</w:t>
       </w:r>
@@ -1300,7 +1347,7 @@
         <w:rPr>
           <w:rStyle w:val="NormalTok"/>
         </w:rPr>
-        <w:t xml:space="preserve">Ars) )</w:t>
+        <w:t xml:space="preserve">ars) )</w:t>
       </w:r>
     </w:p>
     <w:p>
@@ -1508,7 +1555,7 @@
                     </pic:cNvPicPr>
                   </pic:nvPicPr>
                   <pic:blipFill>
-                    <a:blip r:embed="rId29"/>
+                    <a:blip r:embed="rId32"/>
                     <a:stretch>
                       <a:fillRect/>
                     </a:stretch>
@@ -1628,7 +1675,7 @@
     </w:lvl>
   </w:abstractNum>
   <w:abstractNum w:abstractNumId="990">
-    <w:nsid w:val="afac66b2"/>
+    <w:nsid w:val="e3a15b81"/>
     <w:multiLevelType w:val="multilevel"/>
     <w:lvl w:ilvl="0">
       <w:numFmt w:val="bullet"/>
@@ -1709,7 +1756,7 @@
     </w:lvl>
   </w:abstractNum>
   <w:abstractNum w:abstractNumId="991">
-    <w:nsid w:val="b35c34a3"/>
+    <w:nsid w:val="91e9a2f0"/>
     <w:multiLevelType w:val="multilevel"/>
     <w:lvl w:ilvl="0">
       <w:numFmt w:val="bullet"/>

</xml_diff>

<commit_message>
Updated univariate EDA HO
</commit_message>
<xml_diff>
--- a/resources/class/HOs/UnivariateEDA.docx
+++ b/resources/class/HOs/UnivariateEDA.docx
@@ -166,7 +166,7 @@
         <w:t xml:space="preserve">usedrink</w:t>
       </w:r>
       <w:r>
-        <w:t xml:space="preserve">: Household well used for drinking -- A="</w:t>
+        <w:t xml:space="preserve">: How much (fraction of time) the well is used for drinking -- A="</w:t>
       </w:r>
       <m:oMath>
         <m:r>
@@ -344,7 +344,7 @@
         <w:t xml:space="preserve">usecook</w:t>
       </w:r>
       <w:r>
-        <w:t xml:space="preserve">: Household well used for cooking -- A="</w:t>
+        <w:t xml:space="preserve">: How much (fraction of time) the well is used for cooking -- A="</w:t>
       </w:r>
       <m:oMath>
         <m:r>
@@ -1675,7 +1675,7 @@
     </w:lvl>
   </w:abstractNum>
   <w:abstractNum w:abstractNumId="990">
-    <w:nsid w:val="e3a15b81"/>
+    <w:nsid w:val="d3d19f50"/>
     <w:multiLevelType w:val="multilevel"/>
     <w:lvl w:ilvl="0">
       <w:numFmt w:val="bullet"/>
@@ -1756,7 +1756,7 @@
     </w:lvl>
   </w:abstractNum>
   <w:abstractNum w:abstractNumId="991">
-    <w:nsid w:val="91e9a2f0"/>
+    <w:nsid w:val="dc60cfac"/>
     <w:multiLevelType w:val="multilevel"/>
     <w:lvl w:ilvl="0">
       <w:numFmt w:val="bullet"/>

</xml_diff>